<commit_message>
Rename health sick dead to H S D etc
</commit_message>
<xml_diff>
--- a/static/Course_Modularization/Intro, general, packages/Code Header.docx
+++ b/static/Course_Modularization/Intro, general, packages/Code Header.docx
@@ -2,45 +2,31 @@
 <file path=word/document.xml><?xml version="1.0" encoding="utf-8"?>
 <w:document xmlns:wpc="http://schemas.microsoft.com/office/word/2010/wordprocessingCanvas" xmlns:cx="http://schemas.microsoft.com/office/drawing/2014/chartex" xmlns:cx1="http://schemas.microsoft.com/office/drawing/2015/9/8/chartex" xmlns:cx2="http://schemas.microsoft.com/office/drawing/2015/10/21/chartex" xmlns:cx3="http://schemas.microsoft.com/office/drawing/2016/5/9/chartex" xmlns:cx4="http://schemas.microsoft.com/office/drawing/2016/5/10/chartex" xmlns:cx5="http://schemas.microsoft.com/office/drawing/2016/5/11/chartex" xmlns:cx6="http://schemas.microsoft.com/office/drawing/2016/5/12/chartex" xmlns:cx7="http://schemas.microsoft.com/office/drawing/2016/5/13/chartex" xmlns:cx8="http://schemas.microsoft.com/office/drawing/2016/5/14/chartex" xmlns:mc="http://schemas.openxmlformats.org/markup-compatibility/2006" xmlns:aink="http://schemas.microsoft.com/office/drawing/2016/ink" xmlns:am3d="http://schemas.microsoft.com/office/drawing/2017/model3d" xmlns:o="urn:schemas-microsoft-com:office:office" xmlns:r="http://schemas.openxmlformats.org/officeDocument/2006/relationships" xmlns:m="http://schemas.openxmlformats.org/officeDocument/2006/math" xmlns:v="urn:schemas-microsoft-com:vml" xmlns:wp14="http://schemas.microsoft.com/office/word/2010/wordprocessingDrawing" xmlns:wp="http://schemas.openxmlformats.org/drawingml/2006/wordprocessingDrawing" xmlns:w10="urn:schemas-microsoft-com:office:word" xmlns:w="http://schemas.openxmlformats.org/wordprocessingml/2006/main" xmlns:w14="http://schemas.microsoft.com/office/word/2010/wordml" xmlns:w15="http://schemas.microsoft.com/office/word/2012/wordml" xmlns:w16cid="http://schemas.microsoft.com/office/word/2016/wordml/cid" xmlns:w16se="http://schemas.microsoft.com/office/word/2015/wordml/symex" xmlns:wpg="http://schemas.microsoft.com/office/word/2010/wordprocessingGroup" xmlns:wpi="http://schemas.microsoft.com/office/word/2010/wordprocessingInk" xmlns:wne="http://schemas.microsoft.com/office/word/2006/wordml" xmlns:wps="http://schemas.microsoft.com/office/word/2010/wordprocessingShape" mc:Ignorable="w14 w15 w16se w16cid wp14">
   <w:body>
+    <w:p/>
     <w:p>
       <w:r>
         <w:t>Developed by the Decision Analysis in R for Technologies in Health (DARTH) workgroup:</w:t>
       </w:r>
     </w:p>
-    <w:p>
-      <w:r>
-        <w:t xml:space="preserve">Fernando </w:t>
-      </w:r>
-      <w:proofErr w:type="spellStart"/>
-      <w:r>
-        <w:t>Alarid</w:t>
-      </w:r>
-      <w:proofErr w:type="spellEnd"/>
-      <w:r>
-        <w:t xml:space="preserve">-Escudero, PhD (1) </w:t>
-      </w:r>
-    </w:p>
-    <w:p>
-      <w:r>
-        <w:t>Eva A. Enns, MS, PhD (2)</w:t>
-      </w:r>
-      <w:r>
-        <w:tab/>
-      </w:r>
-    </w:p>
-    <w:p>
-      <w:r>
-        <w:t>M.G. Myriam Hunink, MD, PhD (3,4)</w:t>
-      </w:r>
-    </w:p>
-    <w:p>
-      <w:proofErr w:type="spellStart"/>
-      <w:r>
-        <w:t>Hawre</w:t>
-      </w:r>
-      <w:proofErr w:type="spellEnd"/>
-      <w:r>
-        <w:t xml:space="preserve"> J. Jalal, MD, PhD (5) </w:t>
+    <w:p/>
+    <w:p>
+      <w:r>
+        <w:t>- Fernando Alarid-Escudero, PhD (1)</w:t>
+      </w:r>
+    </w:p>
+    <w:p>
+      <w:r>
+        <w:t>- Eva A. Enns, MS, PhD (2)</w:t>
+      </w:r>
+    </w:p>
+    <w:p>
+      <w:r>
+        <w:t>- M.G. Myriam Hunink, MD, PhD (3,4)</w:t>
+      </w:r>
+    </w:p>
+    <w:p>
+      <w:r>
+        <w:t>- Hawre J. Jalal, MD, PhD (5)</w:t>
       </w:r>
     </w:p>
     <w:p>
@@ -53,13 +39,7 @@
         <w:rPr>
           <w:lang w:val="nl-NL"/>
         </w:rPr>
-        <w:t>Eline Krijkamp, PhD (6)</w:t>
-      </w:r>
-      <w:r>
-        <w:rPr>
-          <w:lang w:val="nl-NL"/>
-        </w:rPr>
-        <w:tab/>
+        <w:t>- Eline Krijkamp, PhD (6)</w:t>
       </w:r>
     </w:p>
     <w:p>
@@ -68,222 +48,157 @@
           <w:lang w:val="nl-NL"/>
         </w:rPr>
       </w:pPr>
-      <w:proofErr w:type="spellStart"/>
       <w:r>
         <w:rPr>
           <w:lang w:val="nl-NL"/>
         </w:rPr>
-        <w:t>Petros</w:t>
-      </w:r>
-      <w:proofErr w:type="spellEnd"/>
+        <w:t>- Petros Pechlivanoglou, PhD (7,8)</w:t>
+      </w:r>
+    </w:p>
+    <w:p>
+      <w:r>
+        <w:t>- Alan Yang, MSc (8)</w:t>
+      </w:r>
+    </w:p>
+    <w:p/>
+    <w:p>
+      <w:r>
+        <w:t xml:space="preserve">In collaboration of: </w:t>
+      </w:r>
+      <w:r>
+        <w:tab/>
+      </w:r>
+      <w:r>
+        <w:tab/>
+      </w:r>
+    </w:p>
+    <w:p/>
+    <w:p>
+      <w:r>
+        <w:t>1. Stanford University, Stanford, CA, USA</w:t>
+      </w:r>
+    </w:p>
+    <w:p>
+      <w:r>
+        <w:t>2. University of Minnesota School of Public Health, Minneapolis, MN, USA</w:t>
+      </w:r>
+    </w:p>
+    <w:p>
+      <w:r>
+        <w:t>3. Erasmus MC, Rotterdam, The Netherlands</w:t>
+      </w:r>
+    </w:p>
+    <w:p>
+      <w:r>
+        <w:t>4. Harvard T.H. Chan School of Public Health, Boston, USA</w:t>
+      </w:r>
+    </w:p>
+    <w:p>
+      <w:r>
+        <w:t>5. University of Ottawa, Ottawa, ON, Canada</w:t>
+      </w:r>
+    </w:p>
+    <w:p>
+      <w:r>
+        <w:t>6. Erasmus University, Rotterdam, The Netherlands</w:t>
+      </w:r>
+    </w:p>
+    <w:p>
+      <w:r>
+        <w:t>7. University of Toronto, Toronto ON, Canada</w:t>
+      </w:r>
+    </w:p>
+    <w:p>
+      <w:r>
+        <w:t>8. The Hospital for Sick Children, Toronto ON, Canada</w:t>
+      </w:r>
+    </w:p>
+    <w:p/>
+    <w:p/>
+    <w:p>
+      <w:r>
+        <w:t>Please cite our publications when using this code:</w:t>
+      </w:r>
+    </w:p>
+    <w:p>
+      <w:r>
+        <w:t xml:space="preserve"> </w:t>
+      </w:r>
+    </w:p>
+    <w:p>
+      <w:r>
+        <w:t xml:space="preserve">- Jalal H, Pechlivanoglou P, Krijkamp E, Alarid-Escudero F, Enns E, Hunink MG. </w:t>
+      </w:r>
+    </w:p>
+    <w:p>
+      <w:r>
+        <w:t xml:space="preserve">An Overview of R in Health Decision Sciences. Med Decis Making. 2017; 37(3): 735-746. </w:t>
+      </w:r>
+    </w:p>
+    <w:p>
+      <w:r>
+        <w:t>https://journals.sagepub.com/doi/abs/10.1177/0272989X16686559</w:t>
+      </w:r>
+    </w:p>
+    <w:p>
+      <w:r>
+        <w:t xml:space="preserve"> </w:t>
+      </w:r>
+    </w:p>
+    <w:p>
       <w:r>
         <w:rPr>
           <w:lang w:val="nl-NL"/>
         </w:rPr>
-        <w:t xml:space="preserve"> </w:t>
-      </w:r>
-      <w:proofErr w:type="spellStart"/>
-      <w:r>
-        <w:rPr>
-          <w:lang w:val="nl-NL"/>
-        </w:rPr>
-        <w:t>Pechlivanoglou</w:t>
-      </w:r>
-      <w:proofErr w:type="spellEnd"/>
-      <w:r>
-        <w:rPr>
-          <w:lang w:val="nl-NL"/>
-        </w:rPr>
-        <w:t>, PhD (7,8)</w:t>
-      </w:r>
-    </w:p>
-    <w:p>
-      <w:r>
-        <w:t>Alan Yang, MSc (8)</w:t>
-      </w:r>
-    </w:p>
-    <w:p/>
-    <w:p>
-      <w:r>
-        <w:t xml:space="preserve">In collaboration of: </w:t>
-      </w:r>
-      <w:r>
-        <w:tab/>
-      </w:r>
-      <w:r>
-        <w:tab/>
-      </w:r>
-    </w:p>
-    <w:p/>
-    <w:p>
-      <w:r>
-        <w:t>1. Stanford University, Stanford, CA, USA</w:t>
-      </w:r>
-    </w:p>
-    <w:p>
-      <w:r>
-        <w:t>2. University of Minnesota School of Public Health, Minneapolis, MN, USA</w:t>
-      </w:r>
-    </w:p>
-    <w:p>
-      <w:r>
-        <w:t>3. Erasmus MC, Rotterdam, The Netherlands</w:t>
-      </w:r>
-    </w:p>
-    <w:p>
-      <w:r>
-        <w:t>4. Harvard T.H. Chan School of Public Health, Boston, USA</w:t>
-      </w:r>
-    </w:p>
-    <w:p>
-      <w:r>
-        <w:t>5. University of Ottawa, Ottawa, ON, Canada</w:t>
-      </w:r>
-    </w:p>
-    <w:p>
-      <w:r>
-        <w:t>6. Erasmus University, Rotterdam, The Netherlands</w:t>
-      </w:r>
-    </w:p>
-    <w:p>
-      <w:r>
-        <w:t>7. University of Toronto, Toronto ON, Canada</w:t>
-      </w:r>
-    </w:p>
-    <w:p>
-      <w:r>
-        <w:t>8. The Hospital for Sick Children, Toronto ON, Canada</w:t>
-      </w:r>
-    </w:p>
-    <w:p/>
-    <w:p/>
-    <w:p>
-      <w:r>
-        <w:t>Please cite our publications when using this code:</w:t>
-      </w:r>
-    </w:p>
-    <w:p>
-      <w:r>
-        <w:t xml:space="preserve"> </w:t>
-      </w:r>
-    </w:p>
-    <w:p>
-      <w:r>
-        <w:t xml:space="preserve">- Jalal H, </w:t>
-      </w:r>
-      <w:proofErr w:type="spellStart"/>
-      <w:r>
-        <w:t>Pechlivanoglou</w:t>
-      </w:r>
-      <w:proofErr w:type="spellEnd"/>
-      <w:r>
-        <w:t xml:space="preserve"> P, Krijkamp E, </w:t>
-      </w:r>
-      <w:proofErr w:type="spellStart"/>
-      <w:r>
-        <w:t>Alarid</w:t>
-      </w:r>
-      <w:proofErr w:type="spellEnd"/>
-      <w:r>
-        <w:t xml:space="preserve">-Escudero F, Enns E, Hunink MG. </w:t>
-      </w:r>
-    </w:p>
-    <w:p>
-      <w:r>
-        <w:t xml:space="preserve">An Overview of R in Health Decision Sciences. Med </w:t>
-      </w:r>
-      <w:proofErr w:type="spellStart"/>
-      <w:r>
-        <w:t>Decis</w:t>
-      </w:r>
-      <w:proofErr w:type="spellEnd"/>
-      <w:r>
-        <w:t xml:space="preserve"> Making. 2017; 37(3): 735-746. </w:t>
-      </w:r>
-    </w:p>
-    <w:p>
-      <w:r>
-        <w:t>https://journals.sagepub.com/doi/abs/10.1177/0272989X16686559</w:t>
-      </w:r>
-    </w:p>
-    <w:p>
-      <w:r>
-        <w:t xml:space="preserve"> </w:t>
-      </w:r>
-    </w:p>
-    <w:p>
-      <w:r>
-        <w:t xml:space="preserve">- Krijkamp E, </w:t>
-      </w:r>
-      <w:proofErr w:type="spellStart"/>
-      <w:r>
-        <w:t>Alarid</w:t>
-      </w:r>
-      <w:proofErr w:type="spellEnd"/>
-      <w:r>
-        <w:t xml:space="preserve">-Escudero F, Enns EA, Jalal HJ, Hunink MGM, </w:t>
-      </w:r>
-      <w:proofErr w:type="spellStart"/>
-      <w:r>
-        <w:t>Pechlivanoglou</w:t>
-      </w:r>
-      <w:proofErr w:type="spellEnd"/>
-      <w:r>
-        <w:t xml:space="preserve"> P. </w:t>
-      </w:r>
-    </w:p>
-    <w:p>
-      <w:r>
-        <w:t xml:space="preserve">Microsimulation modeling for health decision sciences using R: A tutorial. </w:t>
-      </w:r>
-    </w:p>
-    <w:p>
-      <w:r>
-        <w:t xml:space="preserve">Med </w:t>
-      </w:r>
-      <w:proofErr w:type="spellStart"/>
-      <w:r>
-        <w:t>Decis</w:t>
-      </w:r>
-      <w:proofErr w:type="spellEnd"/>
-      <w:r>
-        <w:t xml:space="preserve"> Making. 2018;38(3):400–22. </w:t>
-      </w:r>
-    </w:p>
-    <w:p>
-      <w:r>
-        <w:t>https://journals.sagepub.com/doi/abs/10.1177/0272989X18754513</w:t>
-      </w:r>
-    </w:p>
-    <w:p>
-      <w:r>
-        <w:t xml:space="preserve"> </w:t>
-      </w:r>
-    </w:p>
-    <w:p>
-      <w:r>
-        <w:t xml:space="preserve">- Krijkamp E, </w:t>
-      </w:r>
-      <w:proofErr w:type="spellStart"/>
-      <w:r>
-        <w:t>Alarid</w:t>
-      </w:r>
-      <w:proofErr w:type="spellEnd"/>
-      <w:r>
-        <w:t xml:space="preserve">-Escudero F, Enns E, </w:t>
-      </w:r>
-      <w:proofErr w:type="spellStart"/>
-      <w:r>
-        <w:t>Pechlivanoglou</w:t>
-      </w:r>
-      <w:proofErr w:type="spellEnd"/>
-      <w:r>
-        <w:t xml:space="preserve"> P, Hunink MGM</w:t>
+        <w:t xml:space="preserve">- Alarid-Escudero, F., Krijkamp, E.M., Pechlivanoglou, P. et al. </w:t>
+      </w:r>
+      <w:r>
+        <w:t xml:space="preserve">A Need for Change! </w:t>
+      </w:r>
+    </w:p>
+    <w:p>
+      <w:r>
+        <w:t xml:space="preserve"> A Coding Framework for Improving Transparency in Decision Modeling. </w:t>
+      </w:r>
+    </w:p>
+    <w:p>
+      <w:r>
+        <w:t xml:space="preserve"> PharmacoEconomics 37, 1329–1339 (2019). https://doi.org/10.1007/s40273-019-00837-x</w:t>
       </w:r>
       <w:bookmarkStart w:id="0" w:name="_GoBack"/>
       <w:bookmarkEnd w:id="0"/>
       <w:r>
-        <w:t xml:space="preserve">, Jalal H. </w:t>
+        <w:t xml:space="preserve"> </w:t>
+      </w:r>
+    </w:p>
+    <w:p>
+      <w:r>
+        <w:t xml:space="preserve">- Krijkamp E, Alarid-Escudero F, Enns EA, Jalal HJ, Hunink MGM, Pechlivanoglou P. </w:t>
+      </w:r>
+    </w:p>
+    <w:p>
+      <w:r>
+        <w:t xml:space="preserve">Microsimulation modeling for health decision sciences using R: A tutorial. </w:t>
+      </w:r>
+    </w:p>
+    <w:p>
+      <w:r>
+        <w:t xml:space="preserve">Med Decis Making. 2018;38(3):400–22. </w:t>
+      </w:r>
+    </w:p>
+    <w:p>
+      <w:r>
+        <w:t>https://journals.sagepub.com/doi/abs/10.1177/0272989X18754513</w:t>
+      </w:r>
+    </w:p>
+    <w:p>
+      <w:r>
+        <w:t xml:space="preserve"> </w:t>
+      </w:r>
+    </w:p>
+    <w:p>
+      <w:r>
+        <w:t xml:space="preserve">- Krijkamp E, Alarid-Escudero F, Enns E, Pechlivanoglou P, Hunink MGM, Jalal H. </w:t>
       </w:r>
     </w:p>
     <w:p>
@@ -293,23 +208,7 @@
     </w:p>
     <w:p>
       <w:r>
-        <w:t xml:space="preserve">Med </w:t>
-      </w:r>
-      <w:proofErr w:type="spellStart"/>
-      <w:r>
-        <w:t>Decis</w:t>
-      </w:r>
-      <w:proofErr w:type="spellEnd"/>
-      <w:r>
-        <w:t xml:space="preserve"> </w:t>
-      </w:r>
-      <w:proofErr w:type="spellStart"/>
-      <w:r>
-        <w:t>Mak</w:t>
-      </w:r>
-      <w:proofErr w:type="spellEnd"/>
-      <w:r>
-        <w:t>. 2020;40(2):242-248. https://doi.org/10.1177/0272989X19893973</w:t>
+        <w:t>Med Decis Mak. 2020;40(2):242-248. https://doi.org/10.1177/0272989X19893973</w:t>
       </w:r>
     </w:p>
     <w:sectPr>

</xml_diff>